<commit_message>
Updated the Meeting Minutes and dist folder.
</commit_message>
<xml_diff>
--- a/docs/Meeting Minutes.docx
+++ b/docs/Meeting Minutes.docx
@@ -118,10 +118,7 @@
         <w:pStyle w:val="Heading2"/>
       </w:pPr>
       <w:r>
-        <w:t>Current</w:t>
-      </w:r>
-      <w:r>
-        <w:t xml:space="preserve"> Items</w:t>
+        <w:t>Current Items</w:t>
       </w:r>
     </w:p>
     <w:p>
@@ -139,19 +136,7 @@
         <w:rPr>
           <w:lang w:val="en-US"/>
         </w:rPr>
-        <w:t>Adriano will work on removing the grid and transitioning from arrow key movement to mouse clicking movement</w:t>
-      </w:r>
-      <w:r>
-        <w:rPr>
-          <w:lang w:val="en-US"/>
-        </w:rPr>
-        <w:t xml:space="preserve"> (at any angle)</w:t>
-      </w:r>
-      <w:r>
-        <w:rPr>
-          <w:lang w:val="en-US"/>
-        </w:rPr>
-        <w:t>.</w:t>
+        <w:t>Adriano will work on removing the grid and transitioning from arrow key movement to mouse clicking movement (at any angle).</w:t>
       </w:r>
     </w:p>
     <w:p>
@@ -169,81 +154,328 @@
         <w:rPr>
           <w:lang w:val="en-US"/>
         </w:rPr>
-        <w:t>Steven will work on getting used t</w:t>
+        <w:t>Steven will work on getting used to the Python implementation and will work towards implementing a moving camera with larger maps.</w:t>
+      </w:r>
+    </w:p>
+    <w:p>
+      <w:pPr>
+        <w:pStyle w:val="Heading2"/>
+      </w:pPr>
+      <w:r>
+        <w:t>Future Items</w:t>
+      </w:r>
+    </w:p>
+    <w:p>
+      <w:pPr>
+        <w:pStyle w:val="ListParagraph"/>
+        <w:numPr>
+          <w:ilvl w:val="0"/>
+          <w:numId w:val="4"/>
+        </w:numPr>
+        <w:rPr>
+          <w:lang w:val="en-US"/>
+        </w:rPr>
+      </w:pPr>
+      <w:r>
+        <w:rPr>
+          <w:lang w:val="en-US"/>
+        </w:rPr>
+        <w:t>We want to be able to throw acorns (charged up by right clicking).</w:t>
+      </w:r>
+    </w:p>
+    <w:p>
+      <w:pPr>
+        <w:pStyle w:val="ListParagraph"/>
+        <w:numPr>
+          <w:ilvl w:val="0"/>
+          <w:numId w:val="4"/>
+        </w:numPr>
+        <w:rPr>
+          <w:lang w:val="en-US"/>
+        </w:rPr>
+      </w:pPr>
+      <w:r>
+        <w:rPr>
+          <w:lang w:val="en-US"/>
+        </w:rPr>
+        <w:t>We want to implement very simple enemy AI (pacing back and forth).</w:t>
+      </w:r>
+    </w:p>
+    <w:p>
+      <w:pPr>
+        <w:pStyle w:val="ListParagraph"/>
+        <w:numPr>
+          <w:ilvl w:val="0"/>
+          <w:numId w:val="4"/>
+        </w:numPr>
+        <w:rPr>
+          <w:lang w:val="en-US"/>
+        </w:rPr>
+      </w:pPr>
+      <w:r>
+        <w:rPr>
+          <w:lang w:val="en-US"/>
+        </w:rPr>
+        <w:t>When an acorn hits an enemy, acorns should scatter (like Sonic?).</w:t>
+      </w:r>
+    </w:p>
+    <w:p>
+      <w:pPr>
+        <w:pStyle w:val="Heading1"/>
+        <w:jc w:val="both"/>
+      </w:pPr>
+      <w:r>
+        <w:t>November</w:t>
+      </w:r>
+      <w:r>
+        <w:t xml:space="preserve"> 2</w:t>
+      </w:r>
+      <w:r>
+        <w:t>6</w:t>
+      </w:r>
+      <w:r>
+        <w:t>, 2014</w:t>
+      </w:r>
+    </w:p>
+    <w:p>
+      <w:pPr>
+        <w:pStyle w:val="Heading2"/>
+      </w:pPr>
+      <w:r>
+        <w:t>Discussion Points</w:t>
+      </w:r>
+    </w:p>
+    <w:p>
+      <w:pPr>
+        <w:pStyle w:val="ListParagraph"/>
+        <w:numPr>
+          <w:ilvl w:val="0"/>
+          <w:numId w:val="3"/>
+        </w:numPr>
+      </w:pPr>
+      <w:r>
+        <w:t>Adriano finished implementing mouse click movement at any angle.</w:t>
+      </w:r>
+    </w:p>
+    <w:p>
+      <w:pPr>
+        <w:pStyle w:val="ListParagraph"/>
+        <w:numPr>
+          <w:ilvl w:val="0"/>
+          <w:numId w:val="3"/>
+        </w:numPr>
+      </w:pPr>
+      <w:r>
+        <w:t xml:space="preserve">Adriano </w:t>
+      </w:r>
+      <w:r>
+        <w:t xml:space="preserve">walked Steven through his code, demonstrating the overall flow of control and structure (for example, </w:t>
+      </w:r>
+      <w:hyperlink r:id="rId9" w:history="1">
+        <w:r>
+          <w:rPr>
+            <w:rStyle w:val="Hyperlink"/>
+          </w:rPr>
+          <w:t>the Component design pattern</w:t>
+        </w:r>
+      </w:hyperlink>
+      <w:r>
+        <w:t>).</w:t>
+      </w:r>
+    </w:p>
+    <w:p>
+      <w:pPr>
+        <w:pStyle w:val="ListParagraph"/>
+        <w:numPr>
+          <w:ilvl w:val="0"/>
+          <w:numId w:val="3"/>
+        </w:numPr>
+      </w:pPr>
+      <w:r>
+        <w:t xml:space="preserve">Steven </w:t>
+      </w:r>
+      <w:r>
+        <w:t xml:space="preserve">demonstrated his client/server code as well as his plan to integrate it with the game more generally (Adriano suggested </w:t>
+      </w:r>
+      <w:hyperlink r:id="rId10" w:history="1">
+        <w:r>
+          <w:rPr>
+            <w:rStyle w:val="Hyperlink"/>
+          </w:rPr>
+          <w:t>a link that might help</w:t>
+        </w:r>
+      </w:hyperlink>
+      <w:r>
+        <w:t>).</w:t>
+      </w:r>
+    </w:p>
+    <w:p>
+      <w:pPr>
+        <w:pStyle w:val="ListParagraph"/>
+        <w:numPr>
+          <w:ilvl w:val="0"/>
+          <w:numId w:val="3"/>
+        </w:numPr>
+      </w:pPr>
+      <w:r>
+        <w:t xml:space="preserve">Steven discussed </w:t>
+      </w:r>
+      <w:hyperlink r:id="rId11" w:history="1">
+        <w:r>
+          <w:rPr>
+            <w:rStyle w:val="Hyperlink"/>
+          </w:rPr>
+          <w:t xml:space="preserve">how he plans to implement </w:t>
+        </w:r>
+        <w:r>
+          <w:rPr>
+            <w:rStyle w:val="Hyperlink"/>
+          </w:rPr>
+          <w:t>c</w:t>
+        </w:r>
+        <w:r>
+          <w:rPr>
+            <w:rStyle w:val="Hyperlink"/>
+          </w:rPr>
+          <w:t>amera tracking</w:t>
+        </w:r>
+      </w:hyperlink>
+      <w:r>
+        <w:t>, hoping to use this as an opportunity to get accustomed to the Python implementation.</w:t>
+      </w:r>
+    </w:p>
+    <w:p>
+      <w:pPr>
+        <w:pStyle w:val="Heading2"/>
+      </w:pPr>
+      <w:r>
+        <w:lastRenderedPageBreak/>
+        <w:t>Current Items</w:t>
+      </w:r>
+    </w:p>
+    <w:p>
+      <w:pPr>
+        <w:pStyle w:val="ListParagraph"/>
+        <w:numPr>
+          <w:ilvl w:val="0"/>
+          <w:numId w:val="4"/>
+        </w:numPr>
+        <w:rPr>
+          <w:lang w:val="en-US"/>
+        </w:rPr>
+      </w:pPr>
+      <w:r>
+        <w:rPr>
+          <w:lang w:val="en-US"/>
+        </w:rPr>
+        <w:t xml:space="preserve">Adriano will work on </w:t>
+      </w:r>
+      <w:r>
+        <w:rPr>
+          <w:lang w:val="en-US"/>
+        </w:rPr>
+        <w:t>being able to throw acorns and will try implementing very simple enemy AI (pacing back and forth).</w:t>
+      </w:r>
+    </w:p>
+    <w:p>
+      <w:pPr>
+        <w:pStyle w:val="ListParagraph"/>
+        <w:numPr>
+          <w:ilvl w:val="0"/>
+          <w:numId w:val="4"/>
+        </w:numPr>
+        <w:rPr>
+          <w:lang w:val="en-US"/>
+        </w:rPr>
+      </w:pPr>
+      <w:r>
+        <w:rPr>
+          <w:lang w:val="en-US"/>
+        </w:rPr>
+        <w:t xml:space="preserve">Steven will work on </w:t>
+      </w:r>
+      <w:r>
+        <w:rPr>
+          <w:lang w:val="en-US"/>
+        </w:rPr>
+        <w:t>implementing camera tracking and will continue to investigate how to implement multiplayer via networking.</w:t>
+      </w:r>
+    </w:p>
+    <w:p>
+      <w:pPr>
+        <w:pStyle w:val="Heading2"/>
+      </w:pPr>
+      <w:r>
+        <w:t>Future Items</w:t>
+      </w:r>
+    </w:p>
+    <w:p>
+      <w:pPr>
+        <w:pStyle w:val="ListParagraph"/>
+        <w:numPr>
+          <w:ilvl w:val="0"/>
+          <w:numId w:val="4"/>
+        </w:numPr>
+        <w:rPr>
+          <w:lang w:val="en-US"/>
+        </w:rPr>
+      </w:pPr>
+      <w:r>
+        <w:rPr>
+          <w:lang w:val="en-US"/>
+        </w:rPr>
+        <w:t xml:space="preserve">We want to be able to </w:t>
+      </w:r>
+      <w:r>
+        <w:rPr>
+          <w:lang w:val="en-US"/>
+        </w:rPr>
+        <w:t>charge up each acorn throw by holding down the right mouse button.</w:t>
+      </w:r>
+    </w:p>
+    <w:p>
+      <w:pPr>
+        <w:pStyle w:val="ListParagraph"/>
+        <w:numPr>
+          <w:ilvl w:val="0"/>
+          <w:numId w:val="4"/>
+        </w:numPr>
+        <w:rPr>
+          <w:lang w:val="en-US"/>
+        </w:rPr>
+      </w:pPr>
+      <w:r>
+        <w:rPr>
+          <w:lang w:val="en-US"/>
+        </w:rPr>
+        <w:t>We want to be able to hit enemies with acorns</w:t>
+      </w:r>
+      <w:r>
+        <w:rPr>
+          <w:lang w:val="en-US"/>
+        </w:rPr>
+        <w:t xml:space="preserve"> and cause their acorns to scatter.</w:t>
+      </w:r>
+    </w:p>
+    <w:p>
+      <w:pPr>
+        <w:pStyle w:val="ListParagraph"/>
+        <w:numPr>
+          <w:ilvl w:val="0"/>
+          <w:numId w:val="4"/>
+        </w:numPr>
+        <w:rPr>
+          <w:lang w:val="en-US"/>
+        </w:rPr>
+      </w:pPr>
+      <w:r>
+        <w:rPr>
+          <w:lang w:val="en-US"/>
+        </w:rPr>
+        <w:t>We want to be able to send messages between client and server from different machines.</w:t>
       </w:r>
       <w:bookmarkStart w:id="0" w:name="_GoBack"/>
       <w:bookmarkEnd w:id="0"/>
-      <w:r>
-        <w:rPr>
-          <w:lang w:val="en-US"/>
-        </w:rPr>
-        <w:t>o the Python implementation and will work towards implementing a moving camera with larger maps.</w:t>
-      </w:r>
-    </w:p>
-    <w:p>
-      <w:pPr>
-        <w:pStyle w:val="Heading2"/>
-      </w:pPr>
-      <w:r>
-        <w:t>Future</w:t>
-      </w:r>
-      <w:r>
-        <w:t xml:space="preserve"> Items</w:t>
-      </w:r>
-    </w:p>
-    <w:p>
-      <w:pPr>
-        <w:pStyle w:val="ListParagraph"/>
-        <w:numPr>
-          <w:ilvl w:val="0"/>
-          <w:numId w:val="4"/>
-        </w:numPr>
-        <w:rPr>
-          <w:lang w:val="en-US"/>
-        </w:rPr>
-      </w:pPr>
-      <w:r>
-        <w:rPr>
-          <w:lang w:val="en-US"/>
-        </w:rPr>
-        <w:t>We want to be able to throw acorns (charged up by right clicking).</w:t>
-      </w:r>
-    </w:p>
-    <w:p>
-      <w:pPr>
-        <w:pStyle w:val="ListParagraph"/>
-        <w:numPr>
-          <w:ilvl w:val="0"/>
-          <w:numId w:val="4"/>
-        </w:numPr>
-        <w:rPr>
-          <w:lang w:val="en-US"/>
-        </w:rPr>
-      </w:pPr>
-      <w:r>
-        <w:rPr>
-          <w:lang w:val="en-US"/>
-        </w:rPr>
-        <w:t>We want to implement very simple enemy AI (pacing back and forth).</w:t>
-      </w:r>
-    </w:p>
-    <w:p>
-      <w:pPr>
-        <w:pStyle w:val="ListParagraph"/>
-        <w:numPr>
-          <w:ilvl w:val="0"/>
-          <w:numId w:val="4"/>
-        </w:numPr>
-        <w:rPr>
-          <w:lang w:val="en-US"/>
-        </w:rPr>
-      </w:pPr>
-      <w:r>
-        <w:rPr>
-          <w:lang w:val="en-US"/>
-        </w:rPr>
-        <w:t>When an acorn hits an enemy, acorns should scatter (like Sonic?).</w:t>
-      </w:r>
     </w:p>
     <w:p/>
     <w:sectPr>
@@ -1626,7 +1858,7 @@
 </file>
 
 <file path=customXml/itemProps1.xml><?xml version="1.0" encoding="utf-8"?>
-<ds:datastoreItem xmlns:ds="http://schemas.openxmlformats.org/officeDocument/2006/customXml" ds:itemID="{D77006DA-B6F0-4BBB-9F64-92DA5B1980C7}">
+<ds:datastoreItem xmlns:ds="http://schemas.openxmlformats.org/officeDocument/2006/customXml" ds:itemID="{6E9F9E17-66D1-417D-A5CF-FBF8EBE35E0F}">
   <ds:schemaRefs>
     <ds:schemaRef ds:uri="http://schemas.openxmlformats.org/officeDocument/2006/bibliography"/>
   </ds:schemaRefs>

</xml_diff>